<commit_message>
Deploying to gh-pages from @ danbischof/danbischof.github.io@e9888f93cc3a21eb926656626d5e033d221cc83b 🚀
</commit_message>
<xml_diff>
--- a/assets/pdf/Hausarbeiten_Bischof_Template.docx
+++ b/assets/pdf/Hausarbeiten_Bischof_Template.docx
@@ -42,7 +42,6 @@
           <w:lang w:val="en-US"/>
         </w:rPr>
       </w:pPr>
-      <w:proofErr w:type="spellStart"/>
       <w:r>
         <w:rPr>
           <w:rFonts w:ascii="Lora Medium" w:hAnsi="Lora Medium" w:cs="Nirmala UI"/>
@@ -54,7 +53,6 @@
         </w:rPr>
         <w:t>Firstname</w:t>
       </w:r>
-      <w:proofErr w:type="spellEnd"/>
       <w:r>
         <w:rPr>
           <w:rFonts w:ascii="Lora Medium" w:hAnsi="Lora Medium" w:cs="Nirmala UI"/>
@@ -66,7 +64,6 @@
         </w:rPr>
         <w:t xml:space="preserve"> </w:t>
       </w:r>
-      <w:proofErr w:type="spellStart"/>
       <w:r>
         <w:rPr>
           <w:rFonts w:ascii="Lora Medium" w:hAnsi="Lora Medium" w:cs="Nirmala UI"/>
@@ -78,7 +75,6 @@
         </w:rPr>
         <w:t>Lastname</w:t>
       </w:r>
-      <w:proofErr w:type="spellEnd"/>
       <w:r>
         <w:rPr>
           <w:rFonts w:ascii="Lora Medium" w:hAnsi="Lora Medium" w:cs="Nirmala UI"/>
@@ -285,517 +281,8 @@
               <w:t xml:space="preserve"> </w:t>
             </w:r>
             <w:r>
-              <w:t xml:space="preserve">Lorem ipsum dolor sit </w:t>
+              <w:t>Lorem ipsum dolor sit amet, consetetur sadipscing elitr, sed diam nonumy eirmod tempor invidunt ut labore et dolore magna aliquyam erat, sed diam voluptua. At vero eos et accusam et justo duo dolores et ea rebum. Stet clita kasd gubergren, no sea takimata sanctus est Lorem ipsum dolor sit amet. Lorem ipsum dolor sit amet, consetetur sadipscing elitr, sed diam nonumy eirmod tempor invidunt ut labore et dolore magna aliquyam erat, sed diam voluptua. At vero eos et accusam et justo duo dolores et ea rebum. Stet clita kasd gubergren, no sea takimata sanctus est Lorem ipsum dolor sit amet. Lorem ipsum dolor sit amet, consetetur sadipscing elitr, sed diam nonumy eirmod tempor invidunt ut labore et dolore magna aliquyam</w:t>
             </w:r>
-            <w:proofErr w:type="spellStart"/>
-            <w:r>
-              <w:t>amet</w:t>
-            </w:r>
-            <w:proofErr w:type="spellEnd"/>
-            <w:r>
-              <w:t xml:space="preserve">, </w:t>
-            </w:r>
-            <w:proofErr w:type="spellStart"/>
-            <w:r>
-              <w:t>consetetur</w:t>
-            </w:r>
-            <w:proofErr w:type="spellEnd"/>
-            <w:r>
-              <w:t xml:space="preserve"> </w:t>
-            </w:r>
-            <w:proofErr w:type="spellStart"/>
-            <w:r>
-              <w:t>sadipscing</w:t>
-            </w:r>
-            <w:proofErr w:type="spellEnd"/>
-            <w:r>
-              <w:t xml:space="preserve"> </w:t>
-            </w:r>
-            <w:proofErr w:type="spellStart"/>
-            <w:r>
-              <w:t>elitr</w:t>
-            </w:r>
-            <w:proofErr w:type="spellEnd"/>
-            <w:r>
-              <w:t xml:space="preserve">, sed diam </w:t>
-            </w:r>
-            <w:proofErr w:type="spellStart"/>
-            <w:r>
-              <w:t>nonumy</w:t>
-            </w:r>
-            <w:proofErr w:type="spellEnd"/>
-            <w:r>
-              <w:t xml:space="preserve"> </w:t>
-            </w:r>
-            <w:proofErr w:type="spellStart"/>
-            <w:r>
-              <w:t>eirmod</w:t>
-            </w:r>
-            <w:proofErr w:type="spellEnd"/>
-            <w:r>
-              <w:t xml:space="preserve"> </w:t>
-            </w:r>
-            <w:proofErr w:type="spellStart"/>
-            <w:r>
-              <w:t>tempor</w:t>
-            </w:r>
-            <w:proofErr w:type="spellEnd"/>
-            <w:r>
-              <w:t xml:space="preserve"> </w:t>
-            </w:r>
-            <w:proofErr w:type="spellStart"/>
-            <w:r>
-              <w:t>invidunt</w:t>
-            </w:r>
-            <w:proofErr w:type="spellEnd"/>
-            <w:r>
-              <w:t xml:space="preserve"> </w:t>
-            </w:r>
-            <w:proofErr w:type="spellStart"/>
-            <w:r>
-              <w:t>ut</w:t>
-            </w:r>
-            <w:proofErr w:type="spellEnd"/>
-            <w:r>
-              <w:t xml:space="preserve"> labore et dolore magna </w:t>
-            </w:r>
-            <w:proofErr w:type="spellStart"/>
-            <w:r>
-              <w:t>aliquyam</w:t>
-            </w:r>
-            <w:proofErr w:type="spellEnd"/>
-            <w:r>
-              <w:t xml:space="preserve"> </w:t>
-            </w:r>
-            <w:proofErr w:type="spellStart"/>
-            <w:r>
-              <w:t>erat</w:t>
-            </w:r>
-            <w:proofErr w:type="spellEnd"/>
-            <w:r>
-              <w:t xml:space="preserve">, sed diam </w:t>
-            </w:r>
-            <w:proofErr w:type="spellStart"/>
-            <w:r>
-              <w:t>voluptua</w:t>
-            </w:r>
-            <w:proofErr w:type="spellEnd"/>
-            <w:r>
-              <w:t xml:space="preserve">. At </w:t>
-            </w:r>
-            <w:proofErr w:type="spellStart"/>
-            <w:r>
-              <w:t>vero</w:t>
-            </w:r>
-            <w:proofErr w:type="spellEnd"/>
-            <w:r>
-              <w:t xml:space="preserve"> </w:t>
-            </w:r>
-            <w:proofErr w:type="spellStart"/>
-            <w:r>
-              <w:t>eos</w:t>
-            </w:r>
-            <w:proofErr w:type="spellEnd"/>
-            <w:r>
-              <w:t xml:space="preserve"> et </w:t>
-            </w:r>
-            <w:proofErr w:type="spellStart"/>
-            <w:r>
-              <w:t>accusam</w:t>
-            </w:r>
-            <w:proofErr w:type="spellEnd"/>
-            <w:r>
-              <w:t xml:space="preserve"> et </w:t>
-            </w:r>
-            <w:proofErr w:type="spellStart"/>
-            <w:r>
-              <w:t>justo</w:t>
-            </w:r>
-            <w:proofErr w:type="spellEnd"/>
-            <w:r>
-              <w:t xml:space="preserve"> duo </w:t>
-            </w:r>
-            <w:proofErr w:type="spellStart"/>
-            <w:r>
-              <w:t>dolores</w:t>
-            </w:r>
-            <w:proofErr w:type="spellEnd"/>
-            <w:r>
-              <w:t xml:space="preserve"> et </w:t>
-            </w:r>
-            <w:proofErr w:type="spellStart"/>
-            <w:r>
-              <w:t>ea</w:t>
-            </w:r>
-            <w:proofErr w:type="spellEnd"/>
-            <w:r>
-              <w:t xml:space="preserve"> </w:t>
-            </w:r>
-            <w:proofErr w:type="spellStart"/>
-            <w:r>
-              <w:t>rebum</w:t>
-            </w:r>
-            <w:proofErr w:type="spellEnd"/>
-            <w:r>
-              <w:t xml:space="preserve">. Stet </w:t>
-            </w:r>
-            <w:proofErr w:type="spellStart"/>
-            <w:r>
-              <w:t>clita</w:t>
-            </w:r>
-            <w:proofErr w:type="spellEnd"/>
-            <w:r>
-              <w:t xml:space="preserve"> </w:t>
-            </w:r>
-            <w:proofErr w:type="spellStart"/>
-            <w:r>
-              <w:t>kasd</w:t>
-            </w:r>
-            <w:proofErr w:type="spellEnd"/>
-            <w:r>
-              <w:t xml:space="preserve"> </w:t>
-            </w:r>
-            <w:proofErr w:type="spellStart"/>
-            <w:r>
-              <w:t>gubergren</w:t>
-            </w:r>
-            <w:proofErr w:type="spellEnd"/>
-            <w:r>
-              <w:t xml:space="preserve">, no sea </w:t>
-            </w:r>
-            <w:proofErr w:type="spellStart"/>
-            <w:r>
-              <w:t>takimata</w:t>
-            </w:r>
-            <w:proofErr w:type="spellEnd"/>
-            <w:r>
-              <w:t xml:space="preserve"> </w:t>
-            </w:r>
-            <w:proofErr w:type="spellStart"/>
-            <w:r>
-              <w:t>sanctus</w:t>
-            </w:r>
-            <w:proofErr w:type="spellEnd"/>
-            <w:r>
-              <w:t xml:space="preserve"> </w:t>
-            </w:r>
-            <w:proofErr w:type="spellStart"/>
-            <w:r>
-              <w:t>est</w:t>
-            </w:r>
-            <w:proofErr w:type="spellEnd"/>
-            <w:r>
-              <w:t xml:space="preserve"> Lorem ipsum dolor </w:t>
-            </w:r>
-            <w:proofErr w:type="gramStart"/>
-            <w:r>
-              <w:t>sit</w:t>
-            </w:r>
-            <w:proofErr w:type="gramEnd"/>
-            <w:r>
-              <w:t xml:space="preserve"> </w:t>
-            </w:r>
-            <w:proofErr w:type="spellStart"/>
-            <w:r>
-              <w:t>amet</w:t>
-            </w:r>
-            <w:proofErr w:type="spellEnd"/>
-            <w:r>
-              <w:t xml:space="preserve">. Lorem ipsum dolor sit </w:t>
-            </w:r>
-            <w:proofErr w:type="spellStart"/>
-            <w:r>
-              <w:t>amet</w:t>
-            </w:r>
-            <w:proofErr w:type="spellEnd"/>
-            <w:r>
-              <w:t xml:space="preserve">, </w:t>
-            </w:r>
-            <w:proofErr w:type="spellStart"/>
-            <w:r>
-              <w:t>consetetur</w:t>
-            </w:r>
-            <w:proofErr w:type="spellEnd"/>
-            <w:r>
-              <w:t xml:space="preserve"> </w:t>
-            </w:r>
-            <w:proofErr w:type="spellStart"/>
-            <w:r>
-              <w:t>sadipscing</w:t>
-            </w:r>
-            <w:proofErr w:type="spellEnd"/>
-            <w:r>
-              <w:t xml:space="preserve"> </w:t>
-            </w:r>
-            <w:proofErr w:type="spellStart"/>
-            <w:r>
-              <w:t>elitr</w:t>
-            </w:r>
-            <w:proofErr w:type="spellEnd"/>
-            <w:r>
-              <w:t xml:space="preserve">, sed diam </w:t>
-            </w:r>
-            <w:proofErr w:type="spellStart"/>
-            <w:r>
-              <w:t>nonumy</w:t>
-            </w:r>
-            <w:proofErr w:type="spellEnd"/>
-            <w:r>
-              <w:t xml:space="preserve"> </w:t>
-            </w:r>
-            <w:proofErr w:type="spellStart"/>
-            <w:r>
-              <w:t>eirmod</w:t>
-            </w:r>
-            <w:proofErr w:type="spellEnd"/>
-            <w:r>
-              <w:t xml:space="preserve"> </w:t>
-            </w:r>
-            <w:proofErr w:type="spellStart"/>
-            <w:r>
-              <w:t>tempor</w:t>
-            </w:r>
-            <w:proofErr w:type="spellEnd"/>
-            <w:r>
-              <w:t xml:space="preserve"> </w:t>
-            </w:r>
-            <w:proofErr w:type="spellStart"/>
-            <w:r>
-              <w:t>invidunt</w:t>
-            </w:r>
-            <w:proofErr w:type="spellEnd"/>
-            <w:r>
-              <w:t xml:space="preserve"> </w:t>
-            </w:r>
-            <w:proofErr w:type="spellStart"/>
-            <w:r>
-              <w:t>ut</w:t>
-            </w:r>
-            <w:proofErr w:type="spellEnd"/>
-            <w:r>
-              <w:t xml:space="preserve"> labore et dolore magna </w:t>
-            </w:r>
-            <w:proofErr w:type="spellStart"/>
-            <w:r>
-              <w:t>aliquyam</w:t>
-            </w:r>
-            <w:proofErr w:type="spellEnd"/>
-            <w:r>
-              <w:t xml:space="preserve"> </w:t>
-            </w:r>
-            <w:proofErr w:type="spellStart"/>
-            <w:r>
-              <w:t>erat</w:t>
-            </w:r>
-            <w:proofErr w:type="spellEnd"/>
-            <w:r>
-              <w:t xml:space="preserve">, sed diam </w:t>
-            </w:r>
-            <w:proofErr w:type="spellStart"/>
-            <w:r>
-              <w:t>voluptua</w:t>
-            </w:r>
-            <w:proofErr w:type="spellEnd"/>
-            <w:r>
-              <w:t xml:space="preserve">. At </w:t>
-            </w:r>
-            <w:proofErr w:type="spellStart"/>
-            <w:r>
-              <w:t>vero</w:t>
-            </w:r>
-            <w:proofErr w:type="spellEnd"/>
-            <w:r>
-              <w:t xml:space="preserve"> </w:t>
-            </w:r>
-            <w:proofErr w:type="spellStart"/>
-            <w:r>
-              <w:t>eos</w:t>
-            </w:r>
-            <w:proofErr w:type="spellEnd"/>
-            <w:r>
-              <w:t xml:space="preserve"> et </w:t>
-            </w:r>
-            <w:proofErr w:type="spellStart"/>
-            <w:r>
-              <w:t>accusam</w:t>
-            </w:r>
-            <w:proofErr w:type="spellEnd"/>
-            <w:r>
-              <w:t xml:space="preserve"> et </w:t>
-            </w:r>
-            <w:proofErr w:type="spellStart"/>
-            <w:r>
-              <w:t>justo</w:t>
-            </w:r>
-            <w:proofErr w:type="spellEnd"/>
-            <w:r>
-              <w:t xml:space="preserve"> duo </w:t>
-            </w:r>
-            <w:proofErr w:type="spellStart"/>
-            <w:r>
-              <w:t>dolores</w:t>
-            </w:r>
-            <w:proofErr w:type="spellEnd"/>
-            <w:r>
-              <w:t xml:space="preserve"> et </w:t>
-            </w:r>
-            <w:proofErr w:type="spellStart"/>
-            <w:r>
-              <w:t>ea</w:t>
-            </w:r>
-            <w:proofErr w:type="spellEnd"/>
-            <w:r>
-              <w:t xml:space="preserve"> </w:t>
-            </w:r>
-            <w:proofErr w:type="spellStart"/>
-            <w:r>
-              <w:t>rebum</w:t>
-            </w:r>
-            <w:proofErr w:type="spellEnd"/>
-            <w:r>
-              <w:t xml:space="preserve">. Stet </w:t>
-            </w:r>
-            <w:proofErr w:type="spellStart"/>
-            <w:r>
-              <w:t>clita</w:t>
-            </w:r>
-            <w:proofErr w:type="spellEnd"/>
-            <w:r>
-              <w:t xml:space="preserve"> </w:t>
-            </w:r>
-            <w:proofErr w:type="spellStart"/>
-            <w:r>
-              <w:t>kasd</w:t>
-            </w:r>
-            <w:proofErr w:type="spellEnd"/>
-            <w:r>
-              <w:t xml:space="preserve"> </w:t>
-            </w:r>
-            <w:proofErr w:type="spellStart"/>
-            <w:r>
-              <w:t>gubergren</w:t>
-            </w:r>
-            <w:proofErr w:type="spellEnd"/>
-            <w:r>
-              <w:t xml:space="preserve">, no sea </w:t>
-            </w:r>
-            <w:proofErr w:type="spellStart"/>
-            <w:r>
-              <w:t>takimata</w:t>
-            </w:r>
-            <w:proofErr w:type="spellEnd"/>
-            <w:r>
-              <w:t xml:space="preserve"> </w:t>
-            </w:r>
-            <w:proofErr w:type="spellStart"/>
-            <w:r>
-              <w:t>sanctus</w:t>
-            </w:r>
-            <w:proofErr w:type="spellEnd"/>
-            <w:r>
-              <w:t xml:space="preserve"> </w:t>
-            </w:r>
-            <w:proofErr w:type="spellStart"/>
-            <w:r>
-              <w:t>est</w:t>
-            </w:r>
-            <w:proofErr w:type="spellEnd"/>
-            <w:r>
-              <w:t xml:space="preserve"> Lorem ipsum dolor </w:t>
-            </w:r>
-            <w:proofErr w:type="gramStart"/>
-            <w:r>
-              <w:t>sit</w:t>
-            </w:r>
-            <w:proofErr w:type="gramEnd"/>
-            <w:r>
-              <w:t xml:space="preserve"> </w:t>
-            </w:r>
-            <w:proofErr w:type="spellStart"/>
-            <w:r>
-              <w:t>amet</w:t>
-            </w:r>
-            <w:proofErr w:type="spellEnd"/>
-            <w:r>
-              <w:t xml:space="preserve">. Lorem ipsum dolor sit </w:t>
-            </w:r>
-            <w:proofErr w:type="spellStart"/>
-            <w:r>
-              <w:t>amet</w:t>
-            </w:r>
-            <w:proofErr w:type="spellEnd"/>
-            <w:r>
-              <w:t xml:space="preserve">, </w:t>
-            </w:r>
-            <w:proofErr w:type="spellStart"/>
-            <w:r>
-              <w:t>consetetur</w:t>
-            </w:r>
-            <w:proofErr w:type="spellEnd"/>
-            <w:r>
-              <w:t xml:space="preserve"> </w:t>
-            </w:r>
-            <w:proofErr w:type="spellStart"/>
-            <w:r>
-              <w:t>sadipscing</w:t>
-            </w:r>
-            <w:proofErr w:type="spellEnd"/>
-            <w:r>
-              <w:t xml:space="preserve"> </w:t>
-            </w:r>
-            <w:proofErr w:type="spellStart"/>
-            <w:r>
-              <w:t>elitr</w:t>
-            </w:r>
-            <w:proofErr w:type="spellEnd"/>
-            <w:r>
-              <w:t xml:space="preserve">, sed diam </w:t>
-            </w:r>
-            <w:proofErr w:type="spellStart"/>
-            <w:r>
-              <w:t>nonumy</w:t>
-            </w:r>
-            <w:proofErr w:type="spellEnd"/>
-            <w:r>
-              <w:t xml:space="preserve"> </w:t>
-            </w:r>
-            <w:proofErr w:type="spellStart"/>
-            <w:r>
-              <w:t>eirmod</w:t>
-            </w:r>
-            <w:proofErr w:type="spellEnd"/>
-            <w:r>
-              <w:t xml:space="preserve"> </w:t>
-            </w:r>
-            <w:proofErr w:type="spellStart"/>
-            <w:r>
-              <w:t>tempor</w:t>
-            </w:r>
-            <w:proofErr w:type="spellEnd"/>
-            <w:r>
-              <w:t xml:space="preserve"> </w:t>
-            </w:r>
-            <w:proofErr w:type="spellStart"/>
-            <w:r>
-              <w:t>invidunt</w:t>
-            </w:r>
-            <w:proofErr w:type="spellEnd"/>
-            <w:r>
-              <w:t xml:space="preserve"> </w:t>
-            </w:r>
-            <w:proofErr w:type="spellStart"/>
-            <w:r>
-              <w:t>ut</w:t>
-            </w:r>
-            <w:proofErr w:type="spellEnd"/>
-            <w:r>
-              <w:t xml:space="preserve"> labore et dolore magna </w:t>
-            </w:r>
-            <w:proofErr w:type="spellStart"/>
-            <w:r>
-              <w:t>aliquyam</w:t>
-            </w:r>
-            <w:proofErr w:type="spellEnd"/>
             <w:r>
               <w:t>.</w:t>
             </w:r>
@@ -1224,27 +711,7 @@
                                 <w:szCs w:val="14"/>
                                 <w:lang w:val="en-US"/>
                               </w:rPr>
-                              <w:t xml:space="preserve"> For new figures copy the text box, replace the figure </w:t>
-                            </w:r>
-                            <w:proofErr w:type="gramStart"/>
-                            <w:r>
-                              <w:rPr>
-                                <w:rFonts w:cs="Nirmala UI"/>
-                                <w:sz w:val="14"/>
-                                <w:szCs w:val="14"/>
-                                <w:lang w:val="en-US"/>
-                              </w:rPr>
-                              <w:t>an</w:t>
-                            </w:r>
-                            <w:proofErr w:type="gramEnd"/>
-                            <w:r>
-                              <w:rPr>
-                                <w:rFonts w:cs="Nirmala UI"/>
-                                <w:sz w:val="14"/>
-                                <w:szCs w:val="14"/>
-                                <w:lang w:val="en-US"/>
-                              </w:rPr>
-                              <w:t xml:space="preserve"> text,</w:t>
+                              <w:t xml:space="preserve"> For new figures copy the text box, replace the figure an text,</w:t>
                             </w:r>
                             <w:r>
                               <w:rPr>
@@ -1339,7 +806,7 @@
                                     <pic:cNvPicPr/>
                                   </pic:nvPicPr>
                                   <pic:blipFill>
-                                    <a:blip r:embed="rId8">
+                                    <a:blip r:embed="rId9">
                                       <a:extLst>
                                         <a:ext uri="{28A0092B-C50C-407E-A947-70E740481C1C}">
                                           <a14:useLocalDpi xmlns:a14="http://schemas.microsoft.com/office/drawing/2010/main" val="0"/>
@@ -1756,11 +1223,18 @@
           <w:lang w:val="en-US"/>
         </w:rPr>
       </w:pPr>
+      <w:commentRangeStart w:id="2"/>
+      <w:r>
+        <w:t>Bibliographie</w:t>
+      </w:r>
+      <w:commentRangeEnd w:id="2"/>
       <w:r>
         <w:rPr>
-          <w:lang w:val="en-US"/>
+          <w:rStyle w:val="CommentReference"/>
+          <w:rFonts w:ascii="Lora" w:eastAsiaTheme="minorHAnsi" w:hAnsi="Lora" w:cstheme="minorBidi"/>
+          <w:caps w:val="0"/>
         </w:rPr>
-        <w:t>Bibliographie</w:t>
+        <w:commentReference w:id="2"/>
       </w:r>
     </w:p>
     <w:p>
@@ -1777,9 +1251,6 @@
         <w:fldChar w:fldCharType="begin"/>
       </w:r>
       <w:r>
-        <w:rPr>
-          <w:lang w:val="en-US"/>
-        </w:rPr>
         <w:instrText xml:space="preserve"> ADDIN ZOTERO_BIBL {"uncited":[],"omitted":[],"custom":[]} CSL_BIBLIOGRAPHY </w:instrText>
       </w:r>
       <w:r>
@@ -1789,10 +1260,13 @@
         <w:fldChar w:fldCharType="separate"/>
       </w:r>
       <w:r>
+        <w:t xml:space="preserve">Bischof, Daniel, and Markus Wagner. </w:t>
+      </w:r>
+      <w:r>
         <w:rPr>
           <w:lang w:val="en-US"/>
         </w:rPr>
-        <w:t xml:space="preserve">Bischof, Daniel, and Markus Wagner. 2019. “Do Voters Polarize When Radical Parties Enter Parliament?” </w:t>
+        <w:t xml:space="preserve">2019. “Do Voters Polarize When Radical Parties Enter Parliament?” </w:t>
       </w:r>
       <w:r>
         <w:rPr>
@@ -1860,14 +1334,8 @@
     <w:p>
       <w:pPr>
         <w:pStyle w:val="Heading1"/>
-        <w:rPr>
-          <w:lang w:val="en-US"/>
-        </w:rPr>
       </w:pPr>
       <w:r>
-        <w:rPr>
-          <w:lang w:val="en-US"/>
-        </w:rPr>
         <w:lastRenderedPageBreak/>
         <w:t>Anhang</w:t>
       </w:r>
@@ -1875,78 +1343,22 @@
     <w:p>
       <w:pPr>
         <w:pStyle w:val="StandardersterAbsatz"/>
-        <w:rPr>
-          <w:lang w:val="en-US"/>
-        </w:rPr>
-      </w:pPr>
-      <w:proofErr w:type="spellStart"/>
+      </w:pPr>
       <w:r>
-        <w:rPr>
-          <w:lang w:val="en-US"/>
-        </w:rPr>
-        <w:t>Hier</w:t>
-      </w:r>
-      <w:proofErr w:type="spellEnd"/>
-      <w:r>
-        <w:rPr>
-          <w:lang w:val="en-US"/>
-        </w:rPr>
-        <w:t xml:space="preserve"> </w:t>
-      </w:r>
-      <w:proofErr w:type="spellStart"/>
-      <w:r>
-        <w:rPr>
-          <w:lang w:val="en-US"/>
-        </w:rPr>
-        <w:t>beginnt</w:t>
-      </w:r>
-      <w:proofErr w:type="spellEnd"/>
-      <w:r>
-        <w:rPr>
-          <w:lang w:val="en-US"/>
-        </w:rPr>
-        <w:t xml:space="preserve"> der </w:t>
-      </w:r>
-      <w:proofErr w:type="spellStart"/>
-      <w:r>
-        <w:rPr>
-          <w:lang w:val="en-US"/>
-        </w:rPr>
-        <w:t>Anhang</w:t>
-      </w:r>
-      <w:proofErr w:type="spellEnd"/>
-      <w:r>
-        <w:rPr>
-          <w:lang w:val="en-US"/>
-        </w:rPr>
-        <w:t xml:space="preserve">. </w:t>
+        <w:t xml:space="preserve">Hier beginnt der Anhang. </w:t>
       </w:r>
     </w:p>
     <w:p>
       <w:r>
         <w:t xml:space="preserve">Bsp. Muss hier die </w:t>
       </w:r>
-      <w:hyperlink r:id="rId9" w:history="1">
+      <w:hyperlink r:id="rId14" w:history="1">
         <w:r>
           <w:rPr>
             <w:rStyle w:val="Hyperlink"/>
             <w:sz w:val="24"/>
           </w:rPr>
-          <w:t>Plagiatserklä</w:t>
-        </w:r>
-        <w:r>
-          <w:rPr>
-            <w:rStyle w:val="Hyperlink"/>
-            <w:sz w:val="24"/>
-          </w:rPr>
-          <w:t>r</w:t>
-        </w:r>
-        <w:r>
-          <w:rPr>
-            <w:rStyle w:val="Hyperlink"/>
-            <w:sz w:val="24"/>
-          </w:rPr>
-          <w:t>ung</w:t>
+          <w:t>Plagiatserklärung</w:t>
         </w:r>
       </w:hyperlink>
       <w:r>
@@ -1954,12 +1366,12 @@
       </w:r>
     </w:p>
     <w:sectPr>
-      <w:headerReference w:type="even" r:id="rId10"/>
-      <w:headerReference w:type="default" r:id="rId11"/>
-      <w:footerReference w:type="even" r:id="rId12"/>
-      <w:footerReference w:type="default" r:id="rId13"/>
-      <w:headerReference w:type="first" r:id="rId14"/>
-      <w:footerReference w:type="first" r:id="rId15"/>
+      <w:headerReference w:type="even" r:id="rId15"/>
+      <w:headerReference w:type="default" r:id="rId16"/>
+      <w:footerReference w:type="even" r:id="rId17"/>
+      <w:footerReference w:type="default" r:id="rId18"/>
+      <w:headerReference w:type="first" r:id="rId19"/>
+      <w:footerReference w:type="first" r:id="rId20"/>
       <w:type w:val="continuous"/>
       <w:pgSz w:w="8845" w:h="13268" w:code="9"/>
       <w:pgMar w:top="1077" w:right="1077" w:bottom="238" w:left="1077" w:header="624" w:footer="680" w:gutter="0"/>
@@ -1969,6 +1381,48 @@
     </w:sectPr>
   </w:body>
 </w:document>
+</file>
+
+<file path=word/comments.xml><?xml version="1.0" encoding="utf-8"?>
+<w:comments xmlns:wpc="http://schemas.microsoft.com/office/word/2010/wordprocessingCanvas" xmlns:cx="http://schemas.microsoft.com/office/drawing/2014/chartex" xmlns:cx1="http://schemas.microsoft.com/office/drawing/2015/9/8/chartex" xmlns:cx2="http://schemas.microsoft.com/office/drawing/2015/10/21/chartex" xmlns:cx3="http://schemas.microsoft.com/office/drawing/2016/5/9/chartex" xmlns:cx4="http://schemas.microsoft.com/office/drawing/2016/5/10/chartex" xmlns:cx5="http://schemas.microsoft.com/office/drawing/2016/5/11/chartex" xmlns:cx6="http://schemas.microsoft.com/office/drawing/2016/5/12/chartex" xmlns:cx7="http://schemas.microsoft.com/office/drawing/2016/5/13/chartex" xmlns:cx8="http://schemas.microsoft.com/office/drawing/2016/5/14/chartex" xmlns:mc="http://schemas.openxmlformats.org/markup-compatibility/2006" xmlns:aink="http://schemas.microsoft.com/office/drawing/2016/ink" xmlns:am3d="http://schemas.microsoft.com/office/drawing/2017/model3d" xmlns:o="urn:schemas-microsoft-com:office:office" xmlns:oel="http://schemas.microsoft.com/office/2019/extlst" xmlns:r="http://schemas.openxmlformats.org/officeDocument/2006/relationships" xmlns:m="http://schemas.openxmlformats.org/officeDocument/2006/math" xmlns:v="urn:schemas-microsoft-com:vml" xmlns:wp14="http://schemas.microsoft.com/office/word/2010/wordprocessingDrawing" xmlns:wp="http://schemas.openxmlformats.org/drawingml/2006/wordprocessingDrawing" xmlns:w10="urn:schemas-microsoft-com:office:word" xmlns:w="http://schemas.openxmlformats.org/wordprocessingml/2006/main" xmlns:w14="http://schemas.microsoft.com/office/word/2010/wordml" xmlns:w15="http://schemas.microsoft.com/office/word/2012/wordml" xmlns:w16cex="http://schemas.microsoft.com/office/word/2018/wordml/cex" xmlns:w16cid="http://schemas.microsoft.com/office/word/2016/wordml/cid" xmlns:w16="http://schemas.microsoft.com/office/word/2018/wordml" xmlns:w16du="http://schemas.microsoft.com/office/word/2023/wordml/word16du" xmlns:w16sdtdh="http://schemas.microsoft.com/office/word/2020/wordml/sdtdatahash" xmlns:w16se="http://schemas.microsoft.com/office/word/2015/wordml/symex" xmlns:wpg="http://schemas.microsoft.com/office/word/2010/wordprocessingGroup" xmlns:wpi="http://schemas.microsoft.com/office/word/2010/wordprocessingInk" xmlns:wne="http://schemas.microsoft.com/office/word/2006/wordml" xmlns:wps="http://schemas.microsoft.com/office/word/2010/wordprocessingShape" mc:Ignorable="w14 w15 w16se w16cid w16 w16cex w16sdtdh w16du wp14">
+  <w:comment w:id="2" w:author="Daniel Bischof" w:date="2024-07-26T16:14:00Z" w:initials="DB">
+    <w:p>
+      <w:pPr>
+        <w:jc w:val="left"/>
+      </w:pPr>
+      <w:r>
+        <w:rPr>
+          <w:rStyle w:val="CommentReference"/>
+        </w:rPr>
+        <w:annotationRef/>
+      </w:r>
+      <w:r>
+        <w:rPr>
+          <w:szCs w:val="20"/>
+        </w:rPr>
+        <w:t xml:space="preserve">Zitiert wurde mit Zotero Plugin. Ausgewählter Zitierstil: “American Political Science Association” </w:t>
+      </w:r>
+    </w:p>
+  </w:comment>
+</w:comments>
+</file>
+
+<file path=word/commentsExtended.xml><?xml version="1.0" encoding="utf-8"?>
+<w15:commentsEx xmlns:wpc="http://schemas.microsoft.com/office/word/2010/wordprocessingCanvas" xmlns:cx="http://schemas.microsoft.com/office/drawing/2014/chartex" xmlns:cx1="http://schemas.microsoft.com/office/drawing/2015/9/8/chartex" xmlns:cx2="http://schemas.microsoft.com/office/drawing/2015/10/21/chartex" xmlns:cx3="http://schemas.microsoft.com/office/drawing/2016/5/9/chartex" xmlns:cx4="http://schemas.microsoft.com/office/drawing/2016/5/10/chartex" xmlns:cx5="http://schemas.microsoft.com/office/drawing/2016/5/11/chartex" xmlns:cx6="http://schemas.microsoft.com/office/drawing/2016/5/12/chartex" xmlns:cx7="http://schemas.microsoft.com/office/drawing/2016/5/13/chartex" xmlns:cx8="http://schemas.microsoft.com/office/drawing/2016/5/14/chartex" xmlns:mc="http://schemas.openxmlformats.org/markup-compatibility/2006" xmlns:aink="http://schemas.microsoft.com/office/drawing/2016/ink" xmlns:am3d="http://schemas.microsoft.com/office/drawing/2017/model3d" xmlns:o="urn:schemas-microsoft-com:office:office" xmlns:oel="http://schemas.microsoft.com/office/2019/extlst" xmlns:r="http://schemas.openxmlformats.org/officeDocument/2006/relationships" xmlns:m="http://schemas.openxmlformats.org/officeDocument/2006/math" xmlns:v="urn:schemas-microsoft-com:vml" xmlns:wp14="http://schemas.microsoft.com/office/word/2010/wordprocessingDrawing" xmlns:wp="http://schemas.openxmlformats.org/drawingml/2006/wordprocessingDrawing" xmlns:w10="urn:schemas-microsoft-com:office:word" xmlns:w="http://schemas.openxmlformats.org/wordprocessingml/2006/main" xmlns:w14="http://schemas.microsoft.com/office/word/2010/wordml" xmlns:w15="http://schemas.microsoft.com/office/word/2012/wordml" xmlns:w16cex="http://schemas.microsoft.com/office/word/2018/wordml/cex" xmlns:w16cid="http://schemas.microsoft.com/office/word/2016/wordml/cid" xmlns:w16="http://schemas.microsoft.com/office/word/2018/wordml" xmlns:w16du="http://schemas.microsoft.com/office/word/2023/wordml/word16du" xmlns:w16sdtdh="http://schemas.microsoft.com/office/word/2020/wordml/sdtdatahash" xmlns:w16se="http://schemas.microsoft.com/office/word/2015/wordml/symex" xmlns:wpg="http://schemas.microsoft.com/office/word/2010/wordprocessingGroup" xmlns:wpi="http://schemas.microsoft.com/office/word/2010/wordprocessingInk" xmlns:wne="http://schemas.microsoft.com/office/word/2006/wordml" xmlns:wps="http://schemas.microsoft.com/office/word/2010/wordprocessingShape" mc:Ignorable="w14 w15 w16se w16cid w16 w16cex w16sdtdh w16du wp14">
+  <w15:commentEx w15:paraId="257A7DF2" w15:done="0"/>
+</w15:commentsEx>
+</file>
+
+<file path=word/commentsExtensible.xml><?xml version="1.0" encoding="utf-8"?>
+<w16cex:commentsExtensible xmlns:wpc="http://schemas.microsoft.com/office/word/2010/wordprocessingCanvas" xmlns:cx="http://schemas.microsoft.com/office/drawing/2014/chartex" xmlns:cx1="http://schemas.microsoft.com/office/drawing/2015/9/8/chartex" xmlns:cx2="http://schemas.microsoft.com/office/drawing/2015/10/21/chartex" xmlns:cx3="http://schemas.microsoft.com/office/drawing/2016/5/9/chartex" xmlns:cx4="http://schemas.microsoft.com/office/drawing/2016/5/10/chartex" xmlns:cx5="http://schemas.microsoft.com/office/drawing/2016/5/11/chartex" xmlns:cx6="http://schemas.microsoft.com/office/drawing/2016/5/12/chartex" xmlns:cx7="http://schemas.microsoft.com/office/drawing/2016/5/13/chartex" xmlns:cx8="http://schemas.microsoft.com/office/drawing/2016/5/14/chartex" xmlns:cr="http://schemas.microsoft.com/office/comments/2020/reactions" xmlns:mc="http://schemas.openxmlformats.org/markup-compatibility/2006" xmlns:aink="http://schemas.microsoft.com/office/drawing/2016/ink" xmlns:am3d="http://schemas.microsoft.com/office/drawing/2017/model3d" xmlns:o="urn:schemas-microsoft-com:office:office" xmlns:oel="http://schemas.microsoft.com/office/2019/extlst" xmlns:r="http://schemas.openxmlformats.org/officeDocument/2006/relationships" xmlns:m="http://schemas.openxmlformats.org/officeDocument/2006/math" xmlns:v="urn:schemas-microsoft-com:vml" xmlns:wp14="http://schemas.microsoft.com/office/word/2010/wordprocessingDrawing" xmlns:wp="http://schemas.openxmlformats.org/drawingml/2006/wordprocessingDrawing" xmlns:w10="urn:schemas-microsoft-com:office:word" xmlns:w="http://schemas.openxmlformats.org/wordprocessingml/2006/main" xmlns:w14="http://schemas.microsoft.com/office/word/2010/wordml" xmlns:w15="http://schemas.microsoft.com/office/word/2012/wordml" xmlns:w16cex="http://schemas.microsoft.com/office/word/2018/wordml/cex" xmlns:w16cid="http://schemas.microsoft.com/office/word/2016/wordml/cid" xmlns:w16="http://schemas.microsoft.com/office/word/2018/wordml" xmlns:w16du="http://schemas.microsoft.com/office/word/2023/wordml/word16du" xmlns:w16sdtdh="http://schemas.microsoft.com/office/word/2020/wordml/sdtdatahash" xmlns:w16se="http://schemas.microsoft.com/office/word/2015/wordml/symex" xmlns:wpg="http://schemas.microsoft.com/office/word/2010/wordprocessingGroup" xmlns:wpi="http://schemas.microsoft.com/office/word/2010/wordprocessingInk" xmlns:wne="http://schemas.microsoft.com/office/word/2006/wordml" xmlns:wps="http://schemas.microsoft.com/office/word/2010/wordprocessingShape" mc:Ignorable="w14 w15 w16se w16cid w16 w16cex w16sdtdh cr w16du wp14">
+  <w16cex:commentExtensible w16cex:durableId="27B52327" w16cex:dateUtc="2024-07-26T14:14:00Z"/>
+</w16cex:commentsExtensible>
+</file>
+
+<file path=word/commentsIds.xml><?xml version="1.0" encoding="utf-8"?>
+<w16cid:commentsIds xmlns:wpc="http://schemas.microsoft.com/office/word/2010/wordprocessingCanvas" xmlns:cx="http://schemas.microsoft.com/office/drawing/2014/chartex" xmlns:cx1="http://schemas.microsoft.com/office/drawing/2015/9/8/chartex" xmlns:cx2="http://schemas.microsoft.com/office/drawing/2015/10/21/chartex" xmlns:cx3="http://schemas.microsoft.com/office/drawing/2016/5/9/chartex" xmlns:cx4="http://schemas.microsoft.com/office/drawing/2016/5/10/chartex" xmlns:cx5="http://schemas.microsoft.com/office/drawing/2016/5/11/chartex" xmlns:cx6="http://schemas.microsoft.com/office/drawing/2016/5/12/chartex" xmlns:cx7="http://schemas.microsoft.com/office/drawing/2016/5/13/chartex" xmlns:cx8="http://schemas.microsoft.com/office/drawing/2016/5/14/chartex" xmlns:mc="http://schemas.openxmlformats.org/markup-compatibility/2006" xmlns:aink="http://schemas.microsoft.com/office/drawing/2016/ink" xmlns:am3d="http://schemas.microsoft.com/office/drawing/2017/model3d" xmlns:o="urn:schemas-microsoft-com:office:office" xmlns:oel="http://schemas.microsoft.com/office/2019/extlst" xmlns:r="http://schemas.openxmlformats.org/officeDocument/2006/relationships" xmlns:m="http://schemas.openxmlformats.org/officeDocument/2006/math" xmlns:v="urn:schemas-microsoft-com:vml" xmlns:wp14="http://schemas.microsoft.com/office/word/2010/wordprocessingDrawing" xmlns:wp="http://schemas.openxmlformats.org/drawingml/2006/wordprocessingDrawing" xmlns:w10="urn:schemas-microsoft-com:office:word" xmlns:w="http://schemas.openxmlformats.org/wordprocessingml/2006/main" xmlns:w14="http://schemas.microsoft.com/office/word/2010/wordml" xmlns:w15="http://schemas.microsoft.com/office/word/2012/wordml" xmlns:w16cex="http://schemas.microsoft.com/office/word/2018/wordml/cex" xmlns:w16cid="http://schemas.microsoft.com/office/word/2016/wordml/cid" xmlns:w16="http://schemas.microsoft.com/office/word/2018/wordml" xmlns:w16du="http://schemas.microsoft.com/office/word/2023/wordml/word16du" xmlns:w16sdtdh="http://schemas.microsoft.com/office/word/2020/wordml/sdtdatahash" xmlns:w16se="http://schemas.microsoft.com/office/word/2015/wordml/symex" xmlns:wpg="http://schemas.microsoft.com/office/word/2010/wordprocessingGroup" xmlns:wpi="http://schemas.microsoft.com/office/word/2010/wordprocessingInk" xmlns:wne="http://schemas.microsoft.com/office/word/2006/wordml" xmlns:wps="http://schemas.microsoft.com/office/word/2010/wordprocessingShape" mc:Ignorable="w14 w15 w16se w16cid w16 w16cex w16sdtdh w16du wp14">
+  <w16cid:commentId w16cid:paraId="257A7DF2" w16cid:durableId="27B52327"/>
+</w16cid:commentsIds>
 </file>
 
 <file path=word/endnotes.xml><?xml version="1.0" encoding="utf-8"?>
@@ -4332,6 +3786,14 @@
   </w:num>
   <w:numIdMacAtCleanup w:val="17"/>
 </w:numbering>
+</file>
+
+<file path=word/people.xml><?xml version="1.0" encoding="utf-8"?>
+<w15:people xmlns:wpc="http://schemas.microsoft.com/office/word/2010/wordprocessingCanvas" xmlns:cx="http://schemas.microsoft.com/office/drawing/2014/chartex" xmlns:cx1="http://schemas.microsoft.com/office/drawing/2015/9/8/chartex" xmlns:cx2="http://schemas.microsoft.com/office/drawing/2015/10/21/chartex" xmlns:cx3="http://schemas.microsoft.com/office/drawing/2016/5/9/chartex" xmlns:cx4="http://schemas.microsoft.com/office/drawing/2016/5/10/chartex" xmlns:cx5="http://schemas.microsoft.com/office/drawing/2016/5/11/chartex" xmlns:cx6="http://schemas.microsoft.com/office/drawing/2016/5/12/chartex" xmlns:cx7="http://schemas.microsoft.com/office/drawing/2016/5/13/chartex" xmlns:cx8="http://schemas.microsoft.com/office/drawing/2016/5/14/chartex" xmlns:mc="http://schemas.openxmlformats.org/markup-compatibility/2006" xmlns:aink="http://schemas.microsoft.com/office/drawing/2016/ink" xmlns:am3d="http://schemas.microsoft.com/office/drawing/2017/model3d" xmlns:o="urn:schemas-microsoft-com:office:office" xmlns:oel="http://schemas.microsoft.com/office/2019/extlst" xmlns:r="http://schemas.openxmlformats.org/officeDocument/2006/relationships" xmlns:m="http://schemas.openxmlformats.org/officeDocument/2006/math" xmlns:v="urn:schemas-microsoft-com:vml" xmlns:wp14="http://schemas.microsoft.com/office/word/2010/wordprocessingDrawing" xmlns:wp="http://schemas.openxmlformats.org/drawingml/2006/wordprocessingDrawing" xmlns:w10="urn:schemas-microsoft-com:office:word" xmlns:w="http://schemas.openxmlformats.org/wordprocessingml/2006/main" xmlns:w14="http://schemas.microsoft.com/office/word/2010/wordml" xmlns:w15="http://schemas.microsoft.com/office/word/2012/wordml" xmlns:w16cex="http://schemas.microsoft.com/office/word/2018/wordml/cex" xmlns:w16cid="http://schemas.microsoft.com/office/word/2016/wordml/cid" xmlns:w16="http://schemas.microsoft.com/office/word/2018/wordml" xmlns:w16du="http://schemas.microsoft.com/office/word/2023/wordml/word16du" xmlns:w16sdtdh="http://schemas.microsoft.com/office/word/2020/wordml/sdtdatahash" xmlns:w16se="http://schemas.microsoft.com/office/word/2015/wordml/symex" xmlns:wpg="http://schemas.microsoft.com/office/word/2010/wordprocessingGroup" xmlns:wpi="http://schemas.microsoft.com/office/word/2010/wordprocessingInk" xmlns:wne="http://schemas.microsoft.com/office/word/2006/wordml" xmlns:wps="http://schemas.microsoft.com/office/word/2010/wordprocessingShape" mc:Ignorable="w14 w15 w16se w16cid w16 w16cex w16sdtdh w16du wp14">
+  <w15:person w15:author="Daniel Bischof">
+    <w15:presenceInfo w15:providerId="AD" w15:userId="S::dbischo4@on.wwu.de::982ac490-2155-4c13-b7cc-ca39b6c2ed51"/>
+  </w15:person>
+</w15:people>
 </file>
 
 <file path=word/styles.xml><?xml version="1.0" encoding="utf-8"?>

</xml_diff>

<commit_message>
Deploying to gh-pages from @ danbischof/danbischof.github.io@6f9822770311ef849e1294c66aae88f68137b13b 🚀
</commit_message>
<xml_diff>
--- a/assets/pdf/Hausarbeiten_Bischof_Template.docx
+++ b/assets/pdf/Hausarbeiten_Bischof_Template.docx
@@ -42,6 +42,7 @@
           <w:lang w:val="en-US"/>
         </w:rPr>
       </w:pPr>
+      <w:proofErr w:type="spellStart"/>
       <w:r>
         <w:rPr>
           <w:rFonts w:ascii="Lora Medium" w:hAnsi="Lora Medium" w:cs="Nirmala UI"/>
@@ -53,6 +54,7 @@
         </w:rPr>
         <w:t>Firstname</w:t>
       </w:r>
+      <w:proofErr w:type="spellEnd"/>
       <w:r>
         <w:rPr>
           <w:rFonts w:ascii="Lora Medium" w:hAnsi="Lora Medium" w:cs="Nirmala UI"/>
@@ -64,6 +66,7 @@
         </w:rPr>
         <w:t xml:space="preserve"> </w:t>
       </w:r>
+      <w:proofErr w:type="spellStart"/>
       <w:r>
         <w:rPr>
           <w:rFonts w:ascii="Lora Medium" w:hAnsi="Lora Medium" w:cs="Nirmala UI"/>
@@ -75,6 +78,7 @@
         </w:rPr>
         <w:t>Lastname</w:t>
       </w:r>
+      <w:proofErr w:type="spellEnd"/>
       <w:r>
         <w:rPr>
           <w:rFonts w:ascii="Lora Medium" w:hAnsi="Lora Medium" w:cs="Nirmala UI"/>
@@ -252,10 +256,6 @@
           <w:p>
             <w:pPr>
               <w:pStyle w:val="Abstrast"/>
-              <w:rPr>
-                <w:sz w:val="15"/>
-                <w:szCs w:val="15"/>
-              </w:rPr>
             </w:pPr>
             <w:r>
               <w:rPr>
@@ -281,10 +281,551 @@
               <w:t xml:space="preserve"> </w:t>
             </w:r>
             <w:r>
-              <w:t>Lorem ipsum dolor sit amet, consetetur sadipscing elitr, sed diam nonumy eirmod tempor invidunt ut labore et dolore magna aliquyam erat, sed diam voluptua. At vero eos et accusam et justo duo dolores et ea rebum. Stet clita kasd gubergren, no sea takimata sanctus est Lorem ipsum dolor sit amet. Lorem ipsum dolor sit amet, consetetur sadipscing elitr, sed diam nonumy eirmod tempor invidunt ut labore et dolore magna aliquyam erat, sed diam voluptua. At vero eos et accusam et justo duo dolores et ea rebum. Stet clita kasd gubergren, no sea takimata sanctus est Lorem ipsum dolor sit amet. Lorem ipsum dolor sit amet, consetetur sadipscing elitr, sed diam nonumy eirmod tempor invidunt ut labore et dolore magna aliquyam</w:t>
-            </w:r>
+              <w:t xml:space="preserve">Lorem ipsum dolor sit </w:t>
+            </w:r>
+            <w:proofErr w:type="spellStart"/>
+            <w:r>
+              <w:t>amet</w:t>
+            </w:r>
+            <w:proofErr w:type="spellEnd"/>
+            <w:r>
+              <w:t xml:space="preserve">, </w:t>
+            </w:r>
+            <w:proofErr w:type="spellStart"/>
+            <w:r>
+              <w:t>consetetur</w:t>
+            </w:r>
+            <w:proofErr w:type="spellEnd"/>
+            <w:r>
+              <w:t xml:space="preserve"> </w:t>
+            </w:r>
+            <w:proofErr w:type="spellStart"/>
+            <w:r>
+              <w:t>sadipscing</w:t>
+            </w:r>
+            <w:proofErr w:type="spellEnd"/>
+            <w:r>
+              <w:t xml:space="preserve"> </w:t>
+            </w:r>
+            <w:proofErr w:type="spellStart"/>
+            <w:r>
+              <w:t>elitr</w:t>
+            </w:r>
+            <w:proofErr w:type="spellEnd"/>
+            <w:r>
+              <w:t xml:space="preserve">, sed diam </w:t>
+            </w:r>
+            <w:proofErr w:type="spellStart"/>
+            <w:r>
+              <w:t>nonumy</w:t>
+            </w:r>
+            <w:proofErr w:type="spellEnd"/>
+            <w:r>
+              <w:t xml:space="preserve"> </w:t>
+            </w:r>
+            <w:proofErr w:type="spellStart"/>
+            <w:r>
+              <w:t>eirmod</w:t>
+            </w:r>
+            <w:proofErr w:type="spellEnd"/>
+            <w:r>
+              <w:t xml:space="preserve"> </w:t>
+            </w:r>
+            <w:proofErr w:type="spellStart"/>
+            <w:r>
+              <w:t>tempor</w:t>
+            </w:r>
+            <w:proofErr w:type="spellEnd"/>
+            <w:r>
+              <w:t xml:space="preserve"> </w:t>
+            </w:r>
+            <w:proofErr w:type="spellStart"/>
+            <w:r>
+              <w:t>invidunt</w:t>
+            </w:r>
+            <w:proofErr w:type="spellEnd"/>
+            <w:r>
+              <w:t xml:space="preserve"> </w:t>
+            </w:r>
+            <w:proofErr w:type="spellStart"/>
+            <w:r>
+              <w:t>ut</w:t>
+            </w:r>
+            <w:proofErr w:type="spellEnd"/>
+            <w:r>
+              <w:t xml:space="preserve"> labore et dolore magna </w:t>
+            </w:r>
+            <w:proofErr w:type="spellStart"/>
+            <w:r>
+              <w:t>aliquyam</w:t>
+            </w:r>
+            <w:proofErr w:type="spellEnd"/>
+            <w:r>
+              <w:t xml:space="preserve"> </w:t>
+            </w:r>
+            <w:proofErr w:type="spellStart"/>
+            <w:r>
+              <w:t>erat</w:t>
+            </w:r>
+            <w:proofErr w:type="spellEnd"/>
+            <w:r>
+              <w:t xml:space="preserve">, sed diam </w:t>
+            </w:r>
+            <w:proofErr w:type="spellStart"/>
+            <w:r>
+              <w:t>voluptua</w:t>
+            </w:r>
+            <w:proofErr w:type="spellEnd"/>
+            <w:r>
+              <w:t xml:space="preserve">. At </w:t>
+            </w:r>
+            <w:proofErr w:type="spellStart"/>
+            <w:r>
+              <w:t>vero</w:t>
+            </w:r>
+            <w:proofErr w:type="spellEnd"/>
+            <w:r>
+              <w:t xml:space="preserve"> </w:t>
+            </w:r>
+            <w:proofErr w:type="spellStart"/>
+            <w:r>
+              <w:t>eos</w:t>
+            </w:r>
+            <w:proofErr w:type="spellEnd"/>
+            <w:r>
+              <w:t xml:space="preserve"> et </w:t>
+            </w:r>
+            <w:proofErr w:type="spellStart"/>
+            <w:r>
+              <w:t>accusam</w:t>
+            </w:r>
+            <w:proofErr w:type="spellEnd"/>
+            <w:r>
+              <w:t xml:space="preserve"> et </w:t>
+            </w:r>
+            <w:proofErr w:type="spellStart"/>
+            <w:r>
+              <w:t>justo</w:t>
+            </w:r>
+            <w:proofErr w:type="spellEnd"/>
+            <w:r>
+              <w:t xml:space="preserve"> duo </w:t>
+            </w:r>
+            <w:proofErr w:type="spellStart"/>
+            <w:r>
+              <w:t>dolores</w:t>
+            </w:r>
+            <w:proofErr w:type="spellEnd"/>
+            <w:r>
+              <w:t xml:space="preserve"> et </w:t>
+            </w:r>
+            <w:proofErr w:type="spellStart"/>
+            <w:r>
+              <w:t>ea</w:t>
+            </w:r>
+            <w:proofErr w:type="spellEnd"/>
+            <w:r>
+              <w:t xml:space="preserve"> </w:t>
+            </w:r>
+            <w:proofErr w:type="spellStart"/>
+            <w:r>
+              <w:t>rebum</w:t>
+            </w:r>
+            <w:proofErr w:type="spellEnd"/>
+            <w:r>
+              <w:t xml:space="preserve">. Stet </w:t>
+            </w:r>
+            <w:proofErr w:type="spellStart"/>
+            <w:r>
+              <w:t>clita</w:t>
+            </w:r>
+            <w:proofErr w:type="spellEnd"/>
+            <w:r>
+              <w:t xml:space="preserve"> </w:t>
+            </w:r>
+            <w:proofErr w:type="spellStart"/>
+            <w:r>
+              <w:t>kasd</w:t>
+            </w:r>
+            <w:proofErr w:type="spellEnd"/>
+            <w:r>
+              <w:t xml:space="preserve"> </w:t>
+            </w:r>
+            <w:proofErr w:type="spellStart"/>
+            <w:r>
+              <w:t>gubergren</w:t>
+            </w:r>
+            <w:proofErr w:type="spellEnd"/>
+            <w:r>
+              <w:t xml:space="preserve">, no sea </w:t>
+            </w:r>
+            <w:proofErr w:type="spellStart"/>
+            <w:r>
+              <w:t>takimata</w:t>
+            </w:r>
+            <w:proofErr w:type="spellEnd"/>
+            <w:r>
+              <w:t xml:space="preserve"> </w:t>
+            </w:r>
+            <w:proofErr w:type="spellStart"/>
+            <w:r>
+              <w:t>sanctus</w:t>
+            </w:r>
+            <w:proofErr w:type="spellEnd"/>
+            <w:r>
+              <w:t xml:space="preserve"> </w:t>
+            </w:r>
+            <w:proofErr w:type="spellStart"/>
+            <w:r>
+              <w:t>est</w:t>
+            </w:r>
+            <w:proofErr w:type="spellEnd"/>
+            <w:r>
+              <w:t xml:space="preserve"> Lorem ipsum dolor </w:t>
+            </w:r>
+            <w:proofErr w:type="gramStart"/>
+            <w:r>
+              <w:t>sit</w:t>
+            </w:r>
+            <w:proofErr w:type="gramEnd"/>
+            <w:r>
+              <w:t xml:space="preserve"> </w:t>
+            </w:r>
+            <w:proofErr w:type="spellStart"/>
+            <w:r>
+              <w:t>amet</w:t>
+            </w:r>
+            <w:proofErr w:type="spellEnd"/>
+            <w:r>
+              <w:t xml:space="preserve">. Lorem ipsum dolor sit </w:t>
+            </w:r>
+            <w:proofErr w:type="spellStart"/>
+            <w:r>
+              <w:t>amet</w:t>
+            </w:r>
+            <w:proofErr w:type="spellEnd"/>
+            <w:r>
+              <w:t xml:space="preserve">, </w:t>
+            </w:r>
+            <w:proofErr w:type="spellStart"/>
+            <w:r>
+              <w:t>consetetur</w:t>
+            </w:r>
+            <w:proofErr w:type="spellEnd"/>
+            <w:r>
+              <w:t xml:space="preserve"> </w:t>
+            </w:r>
+            <w:proofErr w:type="spellStart"/>
+            <w:r>
+              <w:t>sadipscing</w:t>
+            </w:r>
+            <w:proofErr w:type="spellEnd"/>
+            <w:r>
+              <w:t xml:space="preserve"> </w:t>
+            </w:r>
+            <w:proofErr w:type="spellStart"/>
+            <w:r>
+              <w:t>elitr</w:t>
+            </w:r>
+            <w:proofErr w:type="spellEnd"/>
+            <w:r>
+              <w:t xml:space="preserve">, sed diam </w:t>
+            </w:r>
+            <w:proofErr w:type="spellStart"/>
+            <w:r>
+              <w:t>nonumy</w:t>
+            </w:r>
+            <w:proofErr w:type="spellEnd"/>
+            <w:r>
+              <w:t xml:space="preserve"> </w:t>
+            </w:r>
+            <w:proofErr w:type="spellStart"/>
+            <w:r>
+              <w:t>eirmod</w:t>
+            </w:r>
+            <w:proofErr w:type="spellEnd"/>
+            <w:r>
+              <w:t xml:space="preserve"> </w:t>
+            </w:r>
+            <w:proofErr w:type="spellStart"/>
+            <w:r>
+              <w:t>tempor</w:t>
+            </w:r>
+            <w:proofErr w:type="spellEnd"/>
+            <w:r>
+              <w:t xml:space="preserve"> </w:t>
+            </w:r>
+            <w:proofErr w:type="spellStart"/>
+            <w:r>
+              <w:t>invidunt</w:t>
+            </w:r>
+            <w:proofErr w:type="spellEnd"/>
+            <w:r>
+              <w:t xml:space="preserve"> </w:t>
+            </w:r>
+            <w:proofErr w:type="spellStart"/>
+            <w:r>
+              <w:t>ut</w:t>
+            </w:r>
+            <w:proofErr w:type="spellEnd"/>
+            <w:r>
+              <w:t xml:space="preserve"> labore et dolore magna </w:t>
+            </w:r>
+            <w:proofErr w:type="spellStart"/>
+            <w:r>
+              <w:t>aliquyam</w:t>
+            </w:r>
+            <w:proofErr w:type="spellEnd"/>
+            <w:r>
+              <w:t xml:space="preserve"> </w:t>
+            </w:r>
+            <w:proofErr w:type="spellStart"/>
+            <w:r>
+              <w:t>erat</w:t>
+            </w:r>
+            <w:proofErr w:type="spellEnd"/>
+            <w:r>
+              <w:t xml:space="preserve">, sed diam </w:t>
+            </w:r>
+            <w:proofErr w:type="spellStart"/>
+            <w:r>
+              <w:t>voluptua</w:t>
+            </w:r>
+            <w:proofErr w:type="spellEnd"/>
+            <w:r>
+              <w:t xml:space="preserve">. At </w:t>
+            </w:r>
+            <w:proofErr w:type="spellStart"/>
+            <w:r>
+              <w:t>vero</w:t>
+            </w:r>
+            <w:proofErr w:type="spellEnd"/>
+            <w:r>
+              <w:t xml:space="preserve"> </w:t>
+            </w:r>
+            <w:proofErr w:type="spellStart"/>
+            <w:r>
+              <w:t>eos</w:t>
+            </w:r>
+            <w:proofErr w:type="spellEnd"/>
+            <w:r>
+              <w:t xml:space="preserve"> et </w:t>
+            </w:r>
+            <w:proofErr w:type="spellStart"/>
+            <w:r>
+              <w:t>accusam</w:t>
+            </w:r>
+            <w:proofErr w:type="spellEnd"/>
+            <w:r>
+              <w:t xml:space="preserve"> et </w:t>
+            </w:r>
+            <w:proofErr w:type="spellStart"/>
+            <w:r>
+              <w:t>justo</w:t>
+            </w:r>
+            <w:proofErr w:type="spellEnd"/>
+            <w:r>
+              <w:t xml:space="preserve"> duo </w:t>
+            </w:r>
+            <w:proofErr w:type="spellStart"/>
+            <w:r>
+              <w:t>dolores</w:t>
+            </w:r>
+            <w:proofErr w:type="spellEnd"/>
+            <w:r>
+              <w:t xml:space="preserve"> et </w:t>
+            </w:r>
+            <w:proofErr w:type="spellStart"/>
+            <w:r>
+              <w:t>ea</w:t>
+            </w:r>
+            <w:proofErr w:type="spellEnd"/>
+            <w:r>
+              <w:t xml:space="preserve"> </w:t>
+            </w:r>
+            <w:proofErr w:type="spellStart"/>
+            <w:r>
+              <w:t>rebum</w:t>
+            </w:r>
+            <w:proofErr w:type="spellEnd"/>
+            <w:r>
+              <w:t xml:space="preserve">. Stet </w:t>
+            </w:r>
+            <w:proofErr w:type="spellStart"/>
+            <w:r>
+              <w:t>clita</w:t>
+            </w:r>
+            <w:proofErr w:type="spellEnd"/>
+            <w:r>
+              <w:t xml:space="preserve"> </w:t>
+            </w:r>
+            <w:proofErr w:type="spellStart"/>
+            <w:r>
+              <w:t>kasd</w:t>
+            </w:r>
+            <w:proofErr w:type="spellEnd"/>
+            <w:r>
+              <w:t xml:space="preserve"> </w:t>
+            </w:r>
+            <w:proofErr w:type="spellStart"/>
+            <w:r>
+              <w:t>gubergren</w:t>
+            </w:r>
+            <w:proofErr w:type="spellEnd"/>
+            <w:r>
+              <w:t xml:space="preserve">, no sea </w:t>
+            </w:r>
+            <w:proofErr w:type="spellStart"/>
+            <w:r>
+              <w:t>takimata</w:t>
+            </w:r>
+            <w:proofErr w:type="spellEnd"/>
+            <w:r>
+              <w:t xml:space="preserve"> </w:t>
+            </w:r>
+            <w:proofErr w:type="spellStart"/>
+            <w:r>
+              <w:t>sanctus</w:t>
+            </w:r>
+            <w:proofErr w:type="spellEnd"/>
+            <w:r>
+              <w:t xml:space="preserve"> </w:t>
+            </w:r>
+            <w:proofErr w:type="spellStart"/>
+            <w:r>
+              <w:t>est</w:t>
+            </w:r>
+            <w:proofErr w:type="spellEnd"/>
+            <w:r>
+              <w:t xml:space="preserve"> Lorem ipsum dolor </w:t>
+            </w:r>
+            <w:proofErr w:type="gramStart"/>
+            <w:r>
+              <w:t>sit</w:t>
+            </w:r>
+            <w:proofErr w:type="gramEnd"/>
+            <w:r>
+              <w:t xml:space="preserve"> </w:t>
+            </w:r>
+            <w:proofErr w:type="spellStart"/>
+            <w:r>
+              <w:t>amet</w:t>
+            </w:r>
+            <w:proofErr w:type="spellEnd"/>
+            <w:r>
+              <w:t xml:space="preserve">. Lorem ipsum dolor sit </w:t>
+            </w:r>
+            <w:proofErr w:type="spellStart"/>
+            <w:r>
+              <w:t>amet</w:t>
+            </w:r>
+            <w:proofErr w:type="spellEnd"/>
+            <w:r>
+              <w:t xml:space="preserve">, </w:t>
+            </w:r>
+            <w:proofErr w:type="spellStart"/>
+            <w:r>
+              <w:t>consetetur</w:t>
+            </w:r>
+            <w:proofErr w:type="spellEnd"/>
+            <w:r>
+              <w:t xml:space="preserve"> </w:t>
+            </w:r>
+            <w:proofErr w:type="spellStart"/>
+            <w:r>
+              <w:t>sadipscing</w:t>
+            </w:r>
+            <w:proofErr w:type="spellEnd"/>
+            <w:r>
+              <w:t xml:space="preserve"> </w:t>
+            </w:r>
+            <w:proofErr w:type="spellStart"/>
+            <w:r>
+              <w:t>elitr</w:t>
+            </w:r>
+            <w:proofErr w:type="spellEnd"/>
+            <w:r>
+              <w:t xml:space="preserve">, sed diam </w:t>
+            </w:r>
+            <w:proofErr w:type="spellStart"/>
+            <w:r>
+              <w:t>nonumy</w:t>
+            </w:r>
+            <w:proofErr w:type="spellEnd"/>
+            <w:r>
+              <w:t xml:space="preserve"> </w:t>
+            </w:r>
+            <w:proofErr w:type="spellStart"/>
+            <w:r>
+              <w:t>eirmod</w:t>
+            </w:r>
+            <w:proofErr w:type="spellEnd"/>
+            <w:r>
+              <w:t xml:space="preserve"> </w:t>
+            </w:r>
+            <w:proofErr w:type="spellStart"/>
+            <w:r>
+              <w:t>tempor</w:t>
+            </w:r>
+            <w:proofErr w:type="spellEnd"/>
+            <w:r>
+              <w:t xml:space="preserve"> </w:t>
+            </w:r>
+            <w:proofErr w:type="spellStart"/>
+            <w:r>
+              <w:t>invidunt</w:t>
+            </w:r>
+            <w:proofErr w:type="spellEnd"/>
+            <w:r>
+              <w:t xml:space="preserve"> </w:t>
+            </w:r>
+            <w:proofErr w:type="spellStart"/>
+            <w:r>
+              <w:t>ut</w:t>
+            </w:r>
+            <w:proofErr w:type="spellEnd"/>
+            <w:r>
+              <w:t xml:space="preserve"> labore et dolore magna </w:t>
+            </w:r>
+            <w:proofErr w:type="spellStart"/>
+            <w:r>
+              <w:t>aliquyam</w:t>
+            </w:r>
+            <w:proofErr w:type="spellEnd"/>
             <w:r>
               <w:t>.</w:t>
+            </w:r>
+          </w:p>
+          <w:p>
+            <w:pPr>
+              <w:pStyle w:val="Abstrast"/>
+              <w:jc w:val="center"/>
+              <w:rPr>
+                <w:i w:val="0"/>
+                <w:iCs/>
+                <w:sz w:val="20"/>
+                <w:szCs w:val="20"/>
+              </w:rPr>
+            </w:pPr>
+            <w:proofErr w:type="spellStart"/>
+            <w:r>
+              <w:rPr>
+                <w:i w:val="0"/>
+                <w:iCs/>
+                <w:sz w:val="20"/>
+                <w:szCs w:val="20"/>
+              </w:rPr>
+              <w:t>Wortanzahl</w:t>
+            </w:r>
+            <w:proofErr w:type="spellEnd"/>
+            <w:r>
+              <w:rPr>
+                <w:i w:val="0"/>
+                <w:iCs/>
+                <w:sz w:val="20"/>
+                <w:szCs w:val="20"/>
+              </w:rPr>
+              <w:t>: 11,999</w:t>
             </w:r>
           </w:p>
         </w:tc>
@@ -346,14 +887,8 @@
         <w:rPr>
           <w:lang w:val="en-US"/>
         </w:rPr>
-        <w:t xml:space="preserve">Political economists expect that people are well-aware of the insuring function of welfare, and that they finely </w:t>
-      </w:r>
-      <w:r>
-        <w:rPr>
-          <w:lang w:val="en-US"/>
-        </w:rPr>
         <w:lastRenderedPageBreak/>
-        <w:t>condition their support of the welfare state according to their current risk exposure. Guided by the usual self-interest assumption, it can be expected that those who experience more risk should demand more welfare because the probability is higher that they will become beneficiaries of welfare policies. Research primarily focused on exposure to labor market risks, above all regarding the probability of unemployment</w:t>
+        <w:t>Political economists expect that people are well-aware of the insuring function of welfare, and that they finely condition their support of the welfare state according to their current risk exposure. Guided by the usual self-interest assumption, it can be expected that those who experience more risk should demand more welfare because the probability is higher that they will become beneficiaries of welfare policies. Research primarily focused on exposure to labor market risks, above all regarding the probability of unemployment</w:t>
       </w:r>
       <w:r>
         <w:rPr>
@@ -448,7 +983,14 @@
         <w:rPr>
           <w:lang w:val="en-US"/>
         </w:rPr>
-        <w:t>ounded rationality theory therefore expects null relationships with policy preferences.</w:t>
+        <w:t xml:space="preserve">ounded rationality theory therefore expects null relationships with </w:t>
+      </w:r>
+      <w:r>
+        <w:rPr>
+          <w:lang w:val="en-US"/>
+        </w:rPr>
+        <w:lastRenderedPageBreak/>
+        <w:t>policy preferences.</w:t>
       </w:r>
       <w:r>
         <w:rPr>
@@ -472,14 +1014,7 @@
         <w:rPr>
           <w:lang w:val="en-US"/>
         </w:rPr>
-        <w:t xml:space="preserve">Bounded </w:t>
-      </w:r>
-      <w:r>
-        <w:rPr>
-          <w:lang w:val="en-US"/>
-        </w:rPr>
-        <w:lastRenderedPageBreak/>
-        <w:t>rationality theory therefore expects null relationships with policy preferences.</w:t>
+        <w:t>Bounded rationality theory therefore expects null relationships with policy preferences.</w:t>
       </w:r>
       <w:r>
         <w:rPr>
@@ -806,7 +1341,7 @@
                                     <pic:cNvPicPr/>
                                   </pic:nvPicPr>
                                   <pic:blipFill>
-                                    <a:blip r:embed="rId9">
+                                    <a:blip r:embed="rId8">
                                       <a:extLst>
                                         <a:ext uri="{28A0092B-C50C-407E-A947-70E740481C1C}">
                                           <a14:useLocalDpi xmlns:a14="http://schemas.microsoft.com/office/drawing/2010/main" val="0"/>
@@ -943,27 +1478,7 @@
                           <w:szCs w:val="14"/>
                           <w:lang w:val="en-US"/>
                         </w:rPr>
-                        <w:t xml:space="preserve"> For new figures copy the text box, replace the figure </w:t>
-                      </w:r>
-                      <w:proofErr w:type="gramStart"/>
-                      <w:r>
-                        <w:rPr>
-                          <w:rFonts w:cs="Nirmala UI"/>
-                          <w:sz w:val="14"/>
-                          <w:szCs w:val="14"/>
-                          <w:lang w:val="en-US"/>
-                        </w:rPr>
-                        <w:t>an</w:t>
-                      </w:r>
-                      <w:proofErr w:type="gramEnd"/>
-                      <w:r>
-                        <w:rPr>
-                          <w:rFonts w:cs="Nirmala UI"/>
-                          <w:sz w:val="14"/>
-                          <w:szCs w:val="14"/>
-                          <w:lang w:val="en-US"/>
-                        </w:rPr>
-                        <w:t xml:space="preserve"> text,</w:t>
+                        <w:t xml:space="preserve"> For new figures copy the text box, replace the figure an text,</w:t>
                       </w:r>
                       <w:r>
                         <w:rPr>
@@ -1204,30 +1719,21 @@
       </w:r>
     </w:p>
     <w:p>
-      <w:pPr>
-        <w:rPr>
-          <w:lang w:val="en-US"/>
-        </w:rPr>
-      </w:pPr>
       <w:r>
-        <w:rPr>
-          <w:lang w:val="en-US"/>
-        </w:rPr>
         <w:t>…</w:t>
       </w:r>
     </w:p>
     <w:p>
       <w:pPr>
         <w:pStyle w:val="Heading1"/>
-        <w:rPr>
-          <w:lang w:val="en-US"/>
-        </w:rPr>
       </w:pPr>
       <w:commentRangeStart w:id="2"/>
+      <w:proofErr w:type="gramStart"/>
       <w:r>
         <w:t>Bibliographie</w:t>
       </w:r>
       <w:commentRangeEnd w:id="2"/>
+      <w:proofErr w:type="gramEnd"/>
       <w:r>
         <w:rPr>
           <w:rStyle w:val="CommentReference"/>
@@ -1352,7 +1858,7 @@
       <w:r>
         <w:t xml:space="preserve">Bsp. Muss hier die </w:t>
       </w:r>
-      <w:hyperlink r:id="rId14" w:history="1">
+      <w:hyperlink r:id="rId13" w:history="1">
         <w:r>
           <w:rPr>
             <w:rStyle w:val="Hyperlink"/>
@@ -1366,12 +1872,12 @@
       </w:r>
     </w:p>
     <w:sectPr>
-      <w:headerReference w:type="even" r:id="rId15"/>
-      <w:headerReference w:type="default" r:id="rId16"/>
-      <w:footerReference w:type="even" r:id="rId17"/>
-      <w:footerReference w:type="default" r:id="rId18"/>
-      <w:headerReference w:type="first" r:id="rId19"/>
-      <w:footerReference w:type="first" r:id="rId20"/>
+      <w:headerReference w:type="even" r:id="rId14"/>
+      <w:headerReference w:type="default" r:id="rId15"/>
+      <w:footerReference w:type="even" r:id="rId16"/>
+      <w:footerReference w:type="default" r:id="rId17"/>
+      <w:headerReference w:type="first" r:id="rId18"/>
+      <w:footerReference w:type="first" r:id="rId19"/>
       <w:type w:val="continuous"/>
       <w:pgSz w:w="8845" w:h="13268" w:code="9"/>
       <w:pgMar w:top="1077" w:right="1077" w:bottom="238" w:left="1077" w:header="624" w:footer="680" w:gutter="0"/>
@@ -11072,13 +11578,14 @@
     <w:name w:val="Abstrast"/>
     <w:basedOn w:val="zDeckblatt"/>
     <w:qFormat/>
-    <w:rsid w:val="00237B6B"/>
+    <w:rsid w:val="0069044F"/>
     <w:pPr>
       <w:suppressAutoHyphens w:val="0"/>
       <w:spacing w:after="60" w:line="21" w:lineRule="atLeast"/>
     </w:pPr>
     <w:rPr>
       <w:rFonts w:cs="Nirmala UI"/>
+      <w:i/>
       <w:sz w:val="22"/>
       <w:lang w:val="en-US"/>
     </w:rPr>

</xml_diff>